<commit_message>
revised assignment-02 to include optimized hiking plan and pdf version for non-word users.
</commit_message>
<xml_diff>
--- a/module-05/assignment-02.docx
+++ b/module-05/assignment-02.docx
@@ -128,6 +128,72 @@
         <w:jc w:val="center"/>
       </w:pPr>
     </w:p>
+    <w:p>
+      <w:pPr>
+        <w:spacing w:line="276" w:lineRule="auto"/>
+        <w:jc w:val="center"/>
+      </w:pPr>
+    </w:p>
+    <w:p>
+      <w:pPr>
+        <w:spacing w:line="276" w:lineRule="auto"/>
+        <w:jc w:val="center"/>
+      </w:pPr>
+    </w:p>
+    <w:p>
+      <w:pPr>
+        <w:spacing w:line="276" w:lineRule="auto"/>
+        <w:jc w:val="center"/>
+      </w:pPr>
+    </w:p>
+    <w:p>
+      <w:pPr>
+        <w:spacing w:line="276" w:lineRule="auto"/>
+        <w:jc w:val="center"/>
+      </w:pPr>
+    </w:p>
+    <w:p>
+      <w:pPr>
+        <w:spacing w:line="276" w:lineRule="auto"/>
+        <w:jc w:val="center"/>
+      </w:pPr>
+    </w:p>
+    <w:p>
+      <w:pPr>
+        <w:spacing w:line="276" w:lineRule="auto"/>
+        <w:jc w:val="center"/>
+      </w:pPr>
+    </w:p>
+    <w:p>
+      <w:pPr>
+        <w:spacing w:line="276" w:lineRule="auto"/>
+        <w:jc w:val="center"/>
+      </w:pPr>
+    </w:p>
+    <w:p>
+      <w:pPr>
+        <w:spacing w:line="276" w:lineRule="auto"/>
+        <w:jc w:val="center"/>
+      </w:pPr>
+    </w:p>
+    <w:p>
+      <w:pPr>
+        <w:spacing w:line="276" w:lineRule="auto"/>
+        <w:jc w:val="center"/>
+      </w:pPr>
+    </w:p>
+    <w:p>
+      <w:pPr>
+        <w:spacing w:line="276" w:lineRule="auto"/>
+        <w:jc w:val="center"/>
+      </w:pPr>
+    </w:p>
+    <w:p>
+      <w:pPr>
+        <w:spacing w:line="276" w:lineRule="auto"/>
+        <w:jc w:val="center"/>
+      </w:pPr>
+    </w:p>
     <w:tbl>
       <w:tblPr>
         <w:tblStyle w:val="TableGrid"/>
@@ -306,7 +372,218 @@
           </w:p>
         </w:tc>
       </w:tr>
+      <w:tr>
+        <w:tc>
+          <w:tcPr>
+            <w:tcW w:w="4675" w:type="dxa"/>
+          </w:tcPr>
+          <w:p>
+            <w:pPr>
+              <w:spacing w:line="276" w:lineRule="auto"/>
+              <w:jc w:val="center"/>
+            </w:pPr>
+            <w:r>
+              <w:t>Estimated Time:</w:t>
+            </w:r>
+          </w:p>
+        </w:tc>
+        <w:tc>
+          <w:tcPr>
+            <w:tcW w:w="4675" w:type="dxa"/>
+          </w:tcPr>
+          <w:p>
+            <w:pPr>
+              <w:spacing w:line="276" w:lineRule="auto"/>
+              <w:jc w:val="center"/>
+            </w:pPr>
+            <w:r>
+              <w:t>9.33 Hours</w:t>
+            </w:r>
+          </w:p>
+        </w:tc>
+      </w:tr>
     </w:tbl>
+    <w:p>
+      <w:pPr>
+        <w:spacing w:line="276" w:lineRule="auto"/>
+        <w:jc w:val="center"/>
+      </w:pPr>
+    </w:p>
+    <w:tbl>
+      <w:tblPr>
+        <w:tblStyle w:val="TableGrid"/>
+        <w:tblW w:w="0" w:type="auto"/>
+        <w:tblInd w:w="715" w:type="dxa"/>
+        <w:tblLook w:val="04A0" w:firstRow="1" w:lastRow="0" w:firstColumn="1" w:lastColumn="0" w:noHBand="0" w:noVBand="1"/>
+      </w:tblPr>
+      <w:tblGrid>
+        <w:gridCol w:w="4675"/>
+        <w:gridCol w:w="4675"/>
+      </w:tblGrid>
+      <w:tr>
+        <w:tc>
+          <w:tcPr>
+            <w:tcW w:w="9350" w:type="dxa"/>
+            <w:gridSpan w:val="2"/>
+          </w:tcPr>
+          <w:p>
+            <w:pPr>
+              <w:spacing w:line="276" w:lineRule="auto"/>
+              <w:jc w:val="center"/>
+            </w:pPr>
+            <w:r>
+              <w:t>Optimizing Hiking Plan</w:t>
+            </w:r>
+          </w:p>
+        </w:tc>
+      </w:tr>
+      <w:tr>
+        <w:tc>
+          <w:tcPr>
+            <w:tcW w:w="4675" w:type="dxa"/>
+          </w:tcPr>
+          <w:p>
+            <w:pPr>
+              <w:spacing w:line="276" w:lineRule="auto"/>
+              <w:jc w:val="center"/>
+            </w:pPr>
+            <w:r>
+              <w:t>Efficiency</w:t>
+            </w:r>
+          </w:p>
+        </w:tc>
+        <w:tc>
+          <w:tcPr>
+            <w:tcW w:w="4675" w:type="dxa"/>
+          </w:tcPr>
+          <w:p>
+            <w:pPr>
+              <w:spacing w:line="276" w:lineRule="auto"/>
+              <w:jc w:val="center"/>
+            </w:pPr>
+            <w:r>
+              <w:t>I can be more efficient by packing the bear bag every night with the next day’s food on top, or even pre-labeled prior to beginning trip. Additionally I can review the map the night before and verify the route at that time.</w:t>
+            </w:r>
+          </w:p>
+        </w:tc>
+      </w:tr>
+      <w:tr>
+        <w:tc>
+          <w:tcPr>
+            <w:tcW w:w="4675" w:type="dxa"/>
+          </w:tcPr>
+          <w:p>
+            <w:pPr>
+              <w:spacing w:line="276" w:lineRule="auto"/>
+              <w:jc w:val="center"/>
+            </w:pPr>
+            <w:r>
+              <w:t>Security Issue</w:t>
+            </w:r>
+          </w:p>
+        </w:tc>
+        <w:tc>
+          <w:tcPr>
+            <w:tcW w:w="4675" w:type="dxa"/>
+          </w:tcPr>
+          <w:p>
+            <w:pPr>
+              <w:spacing w:line="276" w:lineRule="auto"/>
+              <w:jc w:val="center"/>
+            </w:pPr>
+            <w:r>
+              <w:t>Every night food is left unattended in bear bag, may need to reevaluate if secure enough on each trip. Bear cans are alternative safety option.</w:t>
+            </w:r>
+          </w:p>
+        </w:tc>
+      </w:tr>
+      <w:tr>
+        <w:tc>
+          <w:tcPr>
+            <w:tcW w:w="4675" w:type="dxa"/>
+          </w:tcPr>
+          <w:p>
+            <w:pPr>
+              <w:spacing w:line="276" w:lineRule="auto"/>
+              <w:jc w:val="center"/>
+            </w:pPr>
+            <w:proofErr w:type="spellStart"/>
+            <w:r>
+              <w:t>Reorgization</w:t>
+            </w:r>
+            <w:proofErr w:type="spellEnd"/>
+          </w:p>
+        </w:tc>
+        <w:tc>
+          <w:tcPr>
+            <w:tcW w:w="4675" w:type="dxa"/>
+          </w:tcPr>
+          <w:p>
+            <w:pPr>
+              <w:spacing w:line="276" w:lineRule="auto"/>
+              <w:jc w:val="center"/>
+            </w:pPr>
+            <w:r>
+              <w:t xml:space="preserve">Cold Breakfasts will not require pots and pans, so breakfast could be reduce to gathering cold food items i.e. apple and granola bar. </w:t>
+            </w:r>
+          </w:p>
+        </w:tc>
+      </w:tr>
+      <w:tr>
+        <w:tc>
+          <w:tcPr>
+            <w:tcW w:w="4675" w:type="dxa"/>
+          </w:tcPr>
+          <w:p>
+            <w:pPr>
+              <w:spacing w:line="276" w:lineRule="auto"/>
+              <w:jc w:val="center"/>
+            </w:pPr>
+          </w:p>
+        </w:tc>
+        <w:tc>
+          <w:tcPr>
+            <w:tcW w:w="4675" w:type="dxa"/>
+          </w:tcPr>
+          <w:p>
+            <w:pPr>
+              <w:spacing w:line="276" w:lineRule="auto"/>
+              <w:jc w:val="center"/>
+            </w:pPr>
+          </w:p>
+        </w:tc>
+      </w:tr>
+      <w:tr>
+        <w:tc>
+          <w:tcPr>
+            <w:tcW w:w="4675" w:type="dxa"/>
+          </w:tcPr>
+          <w:p>
+            <w:pPr>
+              <w:spacing w:line="276" w:lineRule="auto"/>
+              <w:jc w:val="center"/>
+            </w:pPr>
+          </w:p>
+        </w:tc>
+        <w:tc>
+          <w:tcPr>
+            <w:tcW w:w="4675" w:type="dxa"/>
+          </w:tcPr>
+          <w:p>
+            <w:pPr>
+              <w:spacing w:line="276" w:lineRule="auto"/>
+              <w:jc w:val="center"/>
+            </w:pPr>
+          </w:p>
+        </w:tc>
+      </w:tr>
+    </w:tbl>
+    <w:p>
+      <w:pPr>
+        <w:spacing w:line="276" w:lineRule="auto"/>
+        <w:jc w:val="center"/>
+      </w:pPr>
+    </w:p>
     <w:p>
       <w:pPr>
         <w:spacing w:line="276" w:lineRule="auto"/>

</xml_diff>